<commit_message>
Add writeup and update readme
</commit_message>
<xml_diff>
--- a/writeup-final.docx
+++ b/writeup-final.docx
@@ -98,71 +98,156 @@
         <w:t xml:space="preserve">Furthermore, the app </w:t>
       </w:r>
       <w:r>
-        <w:t xml:space="preserve">has </w:t>
+        <w:t>has basic styling</w:t>
+      </w:r>
+      <w:r>
+        <w:t>, after incorporating bootstrap.</w:t>
+      </w:r>
+      <w:r>
+        <w:t xml:space="preserve"> Finally, I h</w:t>
+      </w:r>
+      <w:r>
+        <w:t xml:space="preserve">ave also learnt </w:t>
+      </w:r>
+      <w:r>
+        <w:t xml:space="preserve">the basics </w:t>
+      </w:r>
+      <w:r>
+        <w:t>of Git</w:t>
+      </w:r>
+      <w:r>
+        <w:t xml:space="preserve"> and its role</w:t>
+      </w:r>
+      <w:r>
+        <w:t xml:space="preserve"> in software development.</w:t>
+      </w:r>
+      <w:r>
+        <w:t xml:space="preserve"> </w:t>
+      </w:r>
+    </w:p>
+    <w:p>
+      <w:pPr>
+        <w:jc w:val="both"/>
+      </w:pPr>
+      <w:r>
+        <w:t xml:space="preserve">While embarking on this assignment, I have learnt the </w:t>
+      </w:r>
+      <w:r>
+        <w:t>importance of self-learning.</w:t>
+      </w:r>
+      <w:r>
+        <w:t xml:space="preserve"> This assignment was not like any other </w:t>
+      </w:r>
+      <w:r>
+        <w:t>programming assignment in NUS where all the details were given to us.</w:t>
+      </w:r>
+      <w:r>
+        <w:t xml:space="preserve"> Instead, </w:t>
+      </w:r>
+      <w:r>
+        <w:t xml:space="preserve">we had to learn on the spot </w:t>
+      </w:r>
+      <w:r>
+        <w:t xml:space="preserve">and incorporate </w:t>
+      </w:r>
+      <w:r>
+        <w:t>fresh</w:t>
+      </w:r>
+      <w:r>
+        <w:t xml:space="preserve"> knowledge into building the </w:t>
       </w:r>
       <w:proofErr w:type="spellStart"/>
       <w:r>
-        <w:t>basical</w:t>
+        <w:t>todo</w:t>
       </w:r>
       <w:proofErr w:type="spellEnd"/>
       <w:r>
-        <w:t xml:space="preserve"> styling</w:t>
-      </w:r>
-      <w:r>
-        <w:t>, after incorporating bootstrap.</w:t>
-      </w:r>
-      <w:r>
-        <w:t xml:space="preserve"> Finally, I h</w:t>
-      </w:r>
-      <w:r>
-        <w:t xml:space="preserve">ave also learnt </w:t>
-      </w:r>
-      <w:r>
-        <w:t xml:space="preserve">the basics </w:t>
-      </w:r>
-      <w:r>
-        <w:t>of Git</w:t>
-      </w:r>
-      <w:r>
-        <w:t xml:space="preserve"> and its role</w:t>
-      </w:r>
-      <w:r>
-        <w:t xml:space="preserve"> in software development.</w:t>
+        <w:t xml:space="preserve"> list, which I feel accurately depicts the life of any Computer Science graduate </w:t>
+      </w:r>
+      <w:r>
+        <w:t xml:space="preserve">when </w:t>
+      </w:r>
+      <w:r>
+        <w:t>work</w:t>
+      </w:r>
+      <w:r>
+        <w:t>ing</w:t>
+      </w:r>
+      <w:r>
+        <w:t xml:space="preserve"> in </w:t>
+      </w:r>
+      <w:r>
+        <w:t>any company</w:t>
+      </w:r>
+      <w:r>
+        <w:t>.</w:t>
+      </w:r>
+      <w:r>
+        <w:t xml:space="preserve"> In this way, we learn to become independent </w:t>
+      </w:r>
+      <w:r>
+        <w:t>instead of relying on others whenever we encounter any unforeseen circumstances.</w:t>
+      </w:r>
+    </w:p>
+    <w:p>
+      <w:pPr>
+        <w:jc w:val="both"/>
+      </w:pPr>
+      <w:r>
+        <w:t>However, I have encountered s</w:t>
+      </w:r>
+      <w:r>
+        <w:t>ome problems during th</w:t>
+      </w:r>
+      <w:r>
+        <w:t>is assignment</w:t>
+      </w:r>
+      <w:r>
+        <w:t>. A major obstacle was</w:t>
+      </w:r>
+      <w:r>
+        <w:t xml:space="preserve"> having</w:t>
       </w:r>
       <w:r>
         <w:t xml:space="preserve"> </w:t>
       </w:r>
+      <w:r>
+        <w:t xml:space="preserve">many </w:t>
+      </w:r>
+      <w:r>
+        <w:t>obscure</w:t>
+      </w:r>
+      <w:r>
+        <w:t xml:space="preserve"> errors during Heroku deployment. Deployment to Heroku uses PostgreSQL instead of SQLite for the database and I ran into many errors while trying to deploy my app to Heroku</w:t>
+      </w:r>
+      <w:r>
+        <w:t xml:space="preserve"> after changing the database</w:t>
+      </w:r>
+      <w:r>
+        <w:t>.</w:t>
+      </w:r>
+      <w:r>
+        <w:t xml:space="preserve"> </w:t>
+      </w:r>
+      <w:r>
+        <w:t>Fortunately, the deployment succeeded after some troubleshooting.</w:t>
+      </w:r>
     </w:p>
     <w:p>
       <w:pPr>
         <w:jc w:val="both"/>
       </w:pPr>
       <w:r>
-        <w:t xml:space="preserve">While embarking on this assignment, I have learnt the </w:t>
-      </w:r>
-      <w:r>
-        <w:t>importance of self-learning.</w:t>
-      </w:r>
-      <w:r>
-        <w:t xml:space="preserve"> This assignment was not like any other </w:t>
-      </w:r>
-      <w:r>
-        <w:t>programming assignment in NUS where all the details were given to us.</w:t>
-      </w:r>
-      <w:r>
-        <w:t xml:space="preserve"> Instead, </w:t>
-      </w:r>
-      <w:r>
-        <w:t xml:space="preserve">we had to learn on the spot </w:t>
-      </w:r>
-      <w:r>
-        <w:t xml:space="preserve">and incorporate </w:t>
-      </w:r>
-      <w:r>
-        <w:t>fresh</w:t>
-      </w:r>
-      <w:r>
-        <w:t xml:space="preserve"> knowledge into building the </w:t>
+        <w:t xml:space="preserve">Finally, </w:t>
+      </w:r>
+      <w:r>
+        <w:t>there were some</w:t>
+      </w:r>
+      <w:r>
+        <w:t xml:space="preserve"> areas </w:t>
+      </w:r>
+      <w:r>
+        <w:t xml:space="preserve">of the </w:t>
       </w:r>
       <w:proofErr w:type="spellStart"/>
       <w:r>
@@ -170,147 +255,54 @@
       </w:r>
       <w:proofErr w:type="spellEnd"/>
       <w:r>
-        <w:t xml:space="preserve"> list, which I feel accurately depicts the life of any Computer Science graduate </w:t>
-      </w:r>
-      <w:r>
-        <w:t xml:space="preserve">when </w:t>
-      </w:r>
-      <w:r>
-        <w:t>work</w:t>
-      </w:r>
-      <w:r>
-        <w:t>ing</w:t>
-      </w:r>
-      <w:r>
-        <w:t xml:space="preserve"> in </w:t>
-      </w:r>
-      <w:r>
-        <w:t>any company</w:t>
-      </w:r>
-      <w:r>
-        <w:t>.</w:t>
-      </w:r>
-      <w:r>
-        <w:t xml:space="preserve"> In this way, we learn to become independent </w:t>
-      </w:r>
-      <w:r>
-        <w:t>instead of relying on others whenever we encounter any unforeseen circumstances.</w:t>
-      </w:r>
-    </w:p>
-    <w:p>
-      <w:pPr>
-        <w:jc w:val="both"/>
-      </w:pPr>
-      <w:r>
-        <w:t>However, I have encountered s</w:t>
-      </w:r>
-      <w:r>
-        <w:t>ome problems during th</w:t>
-      </w:r>
-      <w:r>
-        <w:t>is assignment</w:t>
-      </w:r>
-      <w:r>
-        <w:t>. A major obstacle was</w:t>
-      </w:r>
-      <w:r>
-        <w:t xml:space="preserve"> having</w:t>
+        <w:t xml:space="preserve"> list that I felt could be improved</w:t>
+      </w:r>
+      <w:r>
+        <w:t>. Firstly,</w:t>
       </w:r>
       <w:r>
         <w:t xml:space="preserve"> </w:t>
       </w:r>
       <w:r>
-        <w:t xml:space="preserve">many </w:t>
-      </w:r>
-      <w:r>
-        <w:t>obscure</w:t>
-      </w:r>
-      <w:r>
-        <w:t xml:space="preserve"> errors during Heroku deployment. Deployment to Heroku uses PostgreSQL instead of SQLite for the database and I ran into many errors while trying to deploy my app to Heroku</w:t>
-      </w:r>
-      <w:r>
-        <w:t xml:space="preserve"> after changing the database</w:t>
+        <w:t xml:space="preserve">I realized that the </w:t>
+      </w:r>
+      <w:proofErr w:type="spellStart"/>
+      <w:r>
+        <w:t>todo</w:t>
+      </w:r>
+      <w:proofErr w:type="spellEnd"/>
+      <w:r>
+        <w:t xml:space="preserve"> search for my app is case sensitive, hence the search for “</w:t>
+      </w:r>
+      <w:proofErr w:type="spellStart"/>
+      <w:r>
+        <w:t>todo</w:t>
+      </w:r>
+      <w:proofErr w:type="spellEnd"/>
+      <w:r>
+        <w:t>” and “</w:t>
+      </w:r>
+      <w:proofErr w:type="spellStart"/>
+      <w:r>
+        <w:t>Todo</w:t>
+      </w:r>
+      <w:proofErr w:type="spellEnd"/>
+      <w:r>
+        <w:t xml:space="preserve">” is different. </w:t>
+      </w:r>
+      <w:r>
+        <w:t xml:space="preserve">I have tried implementing my own fix for this bug, however it only </w:t>
+      </w:r>
+      <w:r>
+        <w:t>works on my local copy (and not the app deployed on Heroku). This may be due to the differences in database implementation</w:t>
+      </w:r>
+      <w:r>
+        <w:t xml:space="preserve"> (between SQLite and PostgreSQL)</w:t>
       </w:r>
       <w:bookmarkStart w:id="0" w:name="_GoBack"/>
       <w:bookmarkEnd w:id="0"/>
       <w:r>
         <w:t>.</w:t>
-      </w:r>
-      <w:r>
-        <w:t xml:space="preserve"> </w:t>
-      </w:r>
-      <w:r>
-        <w:t>Fortunately, the deployment succeeded after some troubleshooting.</w:t>
-      </w:r>
-    </w:p>
-    <w:p>
-      <w:pPr>
-        <w:jc w:val="both"/>
-      </w:pPr>
-      <w:r>
-        <w:t xml:space="preserve">Finally, </w:t>
-      </w:r>
-      <w:r>
-        <w:t>there were some</w:t>
-      </w:r>
-      <w:r>
-        <w:t xml:space="preserve"> areas </w:t>
-      </w:r>
-      <w:r>
-        <w:t xml:space="preserve">of the </w:t>
-      </w:r>
-      <w:proofErr w:type="spellStart"/>
-      <w:r>
-        <w:t>todo</w:t>
-      </w:r>
-      <w:proofErr w:type="spellEnd"/>
-      <w:r>
-        <w:t xml:space="preserve"> list that I felt could be improved</w:t>
-      </w:r>
-      <w:r>
-        <w:t>. Firstly,</w:t>
-      </w:r>
-      <w:r>
-        <w:t xml:space="preserve"> </w:t>
-      </w:r>
-      <w:r>
-        <w:t xml:space="preserve">I realized that the </w:t>
-      </w:r>
-      <w:proofErr w:type="spellStart"/>
-      <w:r>
-        <w:t>todo</w:t>
-      </w:r>
-      <w:proofErr w:type="spellEnd"/>
-      <w:r>
-        <w:t xml:space="preserve"> search for my app is case sensitive, hence the search for “</w:t>
-      </w:r>
-      <w:proofErr w:type="spellStart"/>
-      <w:r>
-        <w:t>todo</w:t>
-      </w:r>
-      <w:proofErr w:type="spellEnd"/>
-      <w:r>
-        <w:t>” and “</w:t>
-      </w:r>
-      <w:proofErr w:type="spellStart"/>
-      <w:r>
-        <w:t>Todo</w:t>
-      </w:r>
-      <w:proofErr w:type="spellEnd"/>
-      <w:r>
-        <w:t xml:space="preserve">” is different. </w:t>
-      </w:r>
-      <w:r>
-        <w:t>I did not do enough testing of my own app before deploying it</w:t>
-      </w:r>
-      <w:r>
-        <w:t xml:space="preserve"> to pick up this bug</w:t>
-      </w:r>
-      <w:r>
-        <w:t>.</w:t>
-      </w:r>
-      <w:r>
-        <w:t xml:space="preserve"> </w:t>
       </w:r>
     </w:p>
     <w:p>

</xml_diff>